<commit_message>
modify to user input
</commit_message>
<xml_diff>
--- a/Practice/Week3/Jobsheet 3.docx
+++ b/Practice/Week3/Jobsheet 3.docx
@@ -526,6 +526,7 @@
           <w:rFonts w:ascii="Times New Roman" w:hAnsi="Times New Roman" w:cs="Times New Roman"/>
           <w:b/>
           <w:bCs/>
+          <w:noProof/>
           <w:sz w:val="28"/>
           <w:szCs w:val="28"/>
         </w:rPr>
@@ -581,6 +582,7 @@
           <w:rFonts w:ascii="Times New Roman" w:hAnsi="Times New Roman" w:cs="Times New Roman"/>
           <w:b/>
           <w:bCs/>
+          <w:noProof/>
           <w:sz w:val="28"/>
           <w:szCs w:val="28"/>
         </w:rPr>
@@ -636,6 +638,7 @@
           <w:rFonts w:ascii="Times New Roman" w:hAnsi="Times New Roman" w:cs="Times New Roman"/>
           <w:b/>
           <w:bCs/>
+          <w:noProof/>
           <w:sz w:val="28"/>
           <w:szCs w:val="28"/>
         </w:rPr>
@@ -872,6 +875,7 @@
       <w:r>
         <w:rPr>
           <w:rFonts w:ascii="Times New Roman" w:hAnsi="Times New Roman" w:cs="Times New Roman"/>
+          <w:noProof/>
           <w:sz w:val="24"/>
           <w:szCs w:val="24"/>
         </w:rPr>
@@ -1014,6 +1018,7 @@
           <w:rFonts w:ascii="Times New Roman" w:hAnsi="Times New Roman" w:cs="Times New Roman"/>
           <w:b/>
           <w:bCs/>
+          <w:noProof/>
           <w:sz w:val="24"/>
           <w:szCs w:val="24"/>
         </w:rPr>
@@ -1205,6 +1210,7 @@
           <w:rFonts w:ascii="Times New Roman" w:hAnsi="Times New Roman" w:cs="Times New Roman"/>
           <w:b/>
           <w:bCs/>
+          <w:noProof/>
           <w:sz w:val="24"/>
           <w:szCs w:val="24"/>
         </w:rPr>
@@ -1477,6 +1483,7 @@
           <w:rFonts w:ascii="Times New Roman" w:hAnsi="Times New Roman" w:cs="Times New Roman"/>
           <w:b/>
           <w:bCs/>
+          <w:noProof/>
           <w:sz w:val="28"/>
           <w:szCs w:val="28"/>
         </w:rPr>
@@ -1533,6 +1540,7 @@
           <w:rFonts w:ascii="Times New Roman" w:hAnsi="Times New Roman" w:cs="Times New Roman"/>
           <w:b/>
           <w:bCs/>
+          <w:noProof/>
           <w:sz w:val="28"/>
           <w:szCs w:val="28"/>
         </w:rPr>
@@ -1578,6 +1586,7 @@
           <w:rFonts w:ascii="Times New Roman" w:hAnsi="Times New Roman" w:cs="Times New Roman"/>
           <w:b/>
           <w:bCs/>
+          <w:noProof/>
           <w:sz w:val="28"/>
           <w:szCs w:val="28"/>
         </w:rPr>
@@ -1701,7 +1710,23 @@
           <w:sz w:val="24"/>
           <w:szCs w:val="24"/>
         </w:rPr>
-        <w:t>Yes, we can be implemented on 2D array.</w:t>
+        <w:t xml:space="preserve">Yes, </w:t>
+      </w:r>
+      <w:r>
+        <w:rPr>
+          <w:rFonts w:ascii="Times New Roman" w:hAnsi="Times New Roman" w:cs="Times New Roman"/>
+          <w:sz w:val="24"/>
+          <w:szCs w:val="24"/>
+        </w:rPr>
+        <w:t>it does. Array of object</w:t>
+      </w:r>
+      <w:r>
+        <w:rPr>
+          <w:rFonts w:ascii="Times New Roman" w:hAnsi="Times New Roman" w:cs="Times New Roman"/>
+          <w:sz w:val="24"/>
+          <w:szCs w:val="24"/>
+        </w:rPr>
+        <w:t xml:space="preserve"> can be implemented on 2D array.</w:t>
       </w:r>
     </w:p>
     <w:p>
@@ -1742,6 +1767,7 @@
       <w:r>
         <w:rPr>
           <w:rFonts w:ascii="Times New Roman" w:hAnsi="Times New Roman" w:cs="Times New Roman"/>
+          <w:noProof/>
           <w:sz w:val="24"/>
           <w:szCs w:val="24"/>
         </w:rPr>
@@ -1797,6 +1823,7 @@
       <w:r>
         <w:rPr>
           <w:rFonts w:ascii="Times New Roman" w:hAnsi="Times New Roman" w:cs="Times New Roman"/>
+          <w:noProof/>
           <w:sz w:val="24"/>
           <w:szCs w:val="24"/>
         </w:rPr>
@@ -1888,7 +1915,136 @@
           <w:sz w:val="24"/>
           <w:szCs w:val="24"/>
         </w:rPr>
-        <w:t xml:space="preserve">class that has an attribute side with integer as its data type. There will be an error when we run this code, why?  </w:t>
+        <w:t xml:space="preserve">class that has an attribute </w:t>
+      </w:r>
+      <w:r>
+        <w:rPr>
+          <w:rFonts w:ascii="Times New Roman" w:hAnsi="Times New Roman" w:cs="Times New Roman"/>
+          <w:b/>
+          <w:bCs/>
+          <w:sz w:val="24"/>
+          <w:szCs w:val="24"/>
+        </w:rPr>
+        <w:t>side</w:t>
+      </w:r>
+      <w:r>
+        <w:rPr>
+          <w:rFonts w:ascii="Times New Roman" w:hAnsi="Times New Roman" w:cs="Times New Roman"/>
+          <w:sz w:val="24"/>
+          <w:szCs w:val="24"/>
+        </w:rPr>
+        <w:t xml:space="preserve"> with integer as its data type. There will be an error when we run this code, why?  </w:t>
+      </w:r>
+    </w:p>
+    <w:p>
+      <w:pPr>
+        <w:pStyle w:val="ListParagraph"/>
+        <w:spacing w:line="360" w:lineRule="auto"/>
+        <w:ind w:left="360"/>
+        <w:rPr>
+          <w:rFonts w:ascii="Times New Roman" w:hAnsi="Times New Roman" w:cs="Times New Roman"/>
+          <w:sz w:val="24"/>
+          <w:szCs w:val="24"/>
+        </w:rPr>
+      </w:pPr>
+      <w:r>
+        <w:rPr>
+          <w:rFonts w:ascii="Times New Roman" w:hAnsi="Times New Roman" w:cs="Times New Roman"/>
+          <w:noProof/>
+          <w:sz w:val="24"/>
+          <w:szCs w:val="24"/>
+        </w:rPr>
+        <w:drawing>
+          <wp:inline distT="0" distB="0" distL="0" distR="0" wp14:anchorId="72645295" wp14:editId="0DC10E00">
+            <wp:extent cx="3041806" cy="412771"/>
+            <wp:effectExtent l="0" t="0" r="6350" b="6350"/>
+            <wp:docPr id="617124747" name="Picture 1"/>
+            <wp:cNvGraphicFramePr>
+              <a:graphicFrameLocks xmlns:a="http://schemas.openxmlformats.org/drawingml/2006/main" noChangeAspect="1"/>
+            </wp:cNvGraphicFramePr>
+            <a:graphic xmlns:a="http://schemas.openxmlformats.org/drawingml/2006/main">
+              <a:graphicData uri="http://schemas.openxmlformats.org/drawingml/2006/picture">
+                <pic:pic xmlns:pic="http://schemas.openxmlformats.org/drawingml/2006/picture">
+                  <pic:nvPicPr>
+                    <pic:cNvPr id="617124747" name=""/>
+                    <pic:cNvPicPr/>
+                  </pic:nvPicPr>
+                  <pic:blipFill>
+                    <a:blip r:embed="rId17"/>
+                    <a:stretch>
+                      <a:fillRect/>
+                    </a:stretch>
+                  </pic:blipFill>
+                  <pic:spPr>
+                    <a:xfrm>
+                      <a:off x="0" y="0"/>
+                      <a:ext cx="3041806" cy="412771"/>
+                    </a:xfrm>
+                    <a:prstGeom prst="rect">
+                      <a:avLst/>
+                    </a:prstGeom>
+                  </pic:spPr>
+                </pic:pic>
+              </a:graphicData>
+            </a:graphic>
+          </wp:inline>
+        </w:drawing>
+      </w:r>
+    </w:p>
+    <w:p>
+      <w:pPr>
+        <w:pStyle w:val="ListParagraph"/>
+        <w:spacing w:line="360" w:lineRule="auto"/>
+        <w:ind w:left="360"/>
+        <w:rPr>
+          <w:rFonts w:ascii="Times New Roman" w:hAnsi="Times New Roman" w:cs="Times New Roman"/>
+          <w:sz w:val="24"/>
+          <w:szCs w:val="24"/>
+        </w:rPr>
+      </w:pPr>
+      <w:r>
+        <w:rPr>
+          <w:rFonts w:ascii="Times New Roman" w:hAnsi="Times New Roman" w:cs="Times New Roman"/>
+          <w:sz w:val="24"/>
+          <w:szCs w:val="24"/>
+        </w:rPr>
+        <w:t xml:space="preserve">Answer: </w:t>
+      </w:r>
+      <w:r>
+        <w:rPr>
+          <w:rFonts w:ascii="Times New Roman" w:hAnsi="Times New Roman" w:cs="Times New Roman"/>
+          <w:sz w:val="24"/>
+          <w:szCs w:val="24"/>
+        </w:rPr>
+        <w:t xml:space="preserve">There will be an error when we run this code because it did not have instantiation. If we want to run the code, we must create the instantiation first. </w:t>
+      </w:r>
+      <w:proofErr w:type="spellStart"/>
+      <w:proofErr w:type="gramStart"/>
+      <w:r>
+        <w:rPr>
+          <w:rFonts w:ascii="Times New Roman" w:hAnsi="Times New Roman" w:cs="Times New Roman"/>
+          <w:sz w:val="24"/>
+          <w:szCs w:val="24"/>
+        </w:rPr>
+        <w:t>squareArray</w:t>
+      </w:r>
+      <w:proofErr w:type="spellEnd"/>
+      <w:r>
+        <w:rPr>
+          <w:rFonts w:ascii="Times New Roman" w:hAnsi="Times New Roman" w:cs="Times New Roman"/>
+          <w:sz w:val="24"/>
+          <w:szCs w:val="24"/>
+        </w:rPr>
+        <w:t>[</w:t>
+      </w:r>
+      <w:proofErr w:type="gramEnd"/>
+      <w:r>
+        <w:rPr>
+          <w:rFonts w:ascii="Times New Roman" w:hAnsi="Times New Roman" w:cs="Times New Roman"/>
+          <w:sz w:val="24"/>
+          <w:szCs w:val="24"/>
+        </w:rPr>
+        <w:t>5] = new Square();</w:t>
       </w:r>
     </w:p>
     <w:p>
@@ -1912,15 +2068,119 @@
           <w:sz w:val="24"/>
           <w:szCs w:val="24"/>
         </w:rPr>
-        <w:t>Modify the code on part 1.3 so that the length of the array will be defined from user input</w:t>
-      </w:r>
-      <w:r>
-        <w:rPr>
-          <w:rFonts w:ascii="Times New Roman" w:hAnsi="Times New Roman" w:cs="Times New Roman"/>
-          <w:sz w:val="24"/>
-          <w:szCs w:val="24"/>
-        </w:rPr>
-        <w:t>.</w:t>
+        <w:t>Modify the code on part 1.3 so that the length of the array will be defined from user input.</w:t>
+      </w:r>
+    </w:p>
+    <w:p>
+      <w:pPr>
+        <w:pStyle w:val="ListParagraph"/>
+        <w:spacing w:line="360" w:lineRule="auto"/>
+        <w:ind w:left="360"/>
+        <w:rPr>
+          <w:rFonts w:ascii="Times New Roman" w:hAnsi="Times New Roman" w:cs="Times New Roman"/>
+          <w:sz w:val="24"/>
+          <w:szCs w:val="24"/>
+        </w:rPr>
+      </w:pPr>
+      <w:r>
+        <w:rPr>
+          <w:rFonts w:ascii="Times New Roman" w:hAnsi="Times New Roman" w:cs="Times New Roman"/>
+          <w:sz w:val="24"/>
+          <w:szCs w:val="24"/>
+        </w:rPr>
+        <w:t>Answer:</w:t>
+      </w:r>
+    </w:p>
+    <w:p>
+      <w:pPr>
+        <w:pStyle w:val="ListParagraph"/>
+        <w:spacing w:line="360" w:lineRule="auto"/>
+        <w:ind w:left="360"/>
+        <w:rPr>
+          <w:rFonts w:ascii="Times New Roman" w:hAnsi="Times New Roman" w:cs="Times New Roman"/>
+          <w:sz w:val="24"/>
+          <w:szCs w:val="24"/>
+        </w:rPr>
+      </w:pPr>
+      <w:r>
+        <w:rPr>
+          <w:rFonts w:ascii="Times New Roman" w:hAnsi="Times New Roman" w:cs="Times New Roman"/>
+          <w:sz w:val="24"/>
+          <w:szCs w:val="24"/>
+        </w:rPr>
+        <w:lastRenderedPageBreak/>
+        <w:drawing>
+          <wp:inline distT="0" distB="0" distL="0" distR="0" wp14:anchorId="5E1E569B" wp14:editId="770CF215">
+            <wp:extent cx="5731510" cy="4111625"/>
+            <wp:effectExtent l="0" t="0" r="2540" b="3175"/>
+            <wp:docPr id="2142076805" name="Picture 1"/>
+            <wp:cNvGraphicFramePr>
+              <a:graphicFrameLocks xmlns:a="http://schemas.openxmlformats.org/drawingml/2006/main" noChangeAspect="1"/>
+            </wp:cNvGraphicFramePr>
+            <a:graphic xmlns:a="http://schemas.openxmlformats.org/drawingml/2006/main">
+              <a:graphicData uri="http://schemas.openxmlformats.org/drawingml/2006/picture">
+                <pic:pic xmlns:pic="http://schemas.openxmlformats.org/drawingml/2006/picture">
+                  <pic:nvPicPr>
+                    <pic:cNvPr id="2142076805" name=""/>
+                    <pic:cNvPicPr/>
+                  </pic:nvPicPr>
+                  <pic:blipFill>
+                    <a:blip r:embed="rId18"/>
+                    <a:stretch>
+                      <a:fillRect/>
+                    </a:stretch>
+                  </pic:blipFill>
+                  <pic:spPr>
+                    <a:xfrm>
+                      <a:off x="0" y="0"/>
+                      <a:ext cx="5731510" cy="4111625"/>
+                    </a:xfrm>
+                    <a:prstGeom prst="rect">
+                      <a:avLst/>
+                    </a:prstGeom>
+                  </pic:spPr>
+                </pic:pic>
+              </a:graphicData>
+            </a:graphic>
+          </wp:inline>
+        </w:drawing>
+      </w:r>
+      <w:r>
+        <w:drawing>
+          <wp:inline distT="0" distB="0" distL="0" distR="0" wp14:anchorId="1BEF0DD4" wp14:editId="3CF24400">
+            <wp:extent cx="2902099" cy="2870348"/>
+            <wp:effectExtent l="0" t="0" r="0" b="6350"/>
+            <wp:docPr id="658110543" name="Picture 1"/>
+            <wp:cNvGraphicFramePr>
+              <a:graphicFrameLocks xmlns:a="http://schemas.openxmlformats.org/drawingml/2006/main" noChangeAspect="1"/>
+            </wp:cNvGraphicFramePr>
+            <a:graphic xmlns:a="http://schemas.openxmlformats.org/drawingml/2006/main">
+              <a:graphicData uri="http://schemas.openxmlformats.org/drawingml/2006/picture">
+                <pic:pic xmlns:pic="http://schemas.openxmlformats.org/drawingml/2006/picture">
+                  <pic:nvPicPr>
+                    <pic:cNvPr id="658110543" name=""/>
+                    <pic:cNvPicPr/>
+                  </pic:nvPicPr>
+                  <pic:blipFill>
+                    <a:blip r:embed="rId19"/>
+                    <a:stretch>
+                      <a:fillRect/>
+                    </a:stretch>
+                  </pic:blipFill>
+                  <pic:spPr>
+                    <a:xfrm>
+                      <a:off x="0" y="0"/>
+                      <a:ext cx="2902099" cy="2870348"/>
+                    </a:xfrm>
+                    <a:prstGeom prst="rect">
+                      <a:avLst/>
+                    </a:prstGeom>
+                  </pic:spPr>
+                </pic:pic>
+              </a:graphicData>
+            </a:graphic>
+          </wp:inline>
+        </w:drawing>
       </w:r>
     </w:p>
     <w:p>
@@ -2073,17 +2333,69 @@
     </w:p>
     <w:p>
       <w:pPr>
+        <w:pStyle w:val="ListParagraph"/>
         <w:spacing w:line="360" w:lineRule="auto"/>
-        <w:rPr>
-          <w:rFonts w:ascii="Times New Roman" w:hAnsi="Times New Roman" w:cs="Times New Roman"/>
-          <w:sz w:val="24"/>
-          <w:szCs w:val="24"/>
-        </w:rPr>
-      </w:pPr>
-    </w:p>
-    <w:p>
-      <w:pPr>
+        <w:ind w:left="360"/>
+        <w:rPr>
+          <w:rFonts w:ascii="Times New Roman" w:hAnsi="Times New Roman" w:cs="Times New Roman"/>
+          <w:sz w:val="24"/>
+          <w:szCs w:val="24"/>
+        </w:rPr>
+      </w:pPr>
+      <w:r>
+        <w:rPr>
+          <w:rFonts w:ascii="Times New Roman" w:hAnsi="Times New Roman" w:cs="Times New Roman"/>
+          <w:sz w:val="24"/>
+          <w:szCs w:val="24"/>
+        </w:rPr>
+        <w:t>Answer:</w:t>
+      </w:r>
+      <w:r>
+        <w:rPr>
+          <w:rFonts w:ascii="Times New Roman" w:hAnsi="Times New Roman" w:cs="Times New Roman"/>
+          <w:sz w:val="24"/>
+          <w:szCs w:val="24"/>
+        </w:rPr>
+        <w:t xml:space="preserve"> </w:t>
+      </w:r>
+      <w:r>
+        <w:rPr>
+          <w:rFonts w:ascii="Times New Roman" w:hAnsi="Times New Roman" w:cs="Times New Roman"/>
+          <w:sz w:val="24"/>
+          <w:szCs w:val="24"/>
+        </w:rPr>
+        <w:t xml:space="preserve">No, </w:t>
+      </w:r>
+      <w:r>
+        <w:rPr>
+          <w:rFonts w:ascii="Times New Roman" w:hAnsi="Times New Roman" w:cs="Times New Roman"/>
+          <w:sz w:val="24"/>
+          <w:szCs w:val="24"/>
+        </w:rPr>
+        <w:t xml:space="preserve">we cannot duplicate it. </w:t>
+      </w:r>
+      <w:r>
+        <w:rPr>
+          <w:rFonts w:ascii="Times New Roman" w:hAnsi="Times New Roman" w:cs="Times New Roman"/>
+          <w:sz w:val="24"/>
+          <w:szCs w:val="24"/>
+        </w:rPr>
+        <w:t>W</w:t>
+      </w:r>
+      <w:r>
+        <w:rPr>
+          <w:rFonts w:ascii="Times New Roman" w:hAnsi="Times New Roman" w:cs="Times New Roman"/>
+          <w:sz w:val="24"/>
+          <w:szCs w:val="24"/>
+        </w:rPr>
+        <w:t>hen assign the same object to two different indices in an array, the instantiation process will not be repeated.</w:t>
+      </w:r>
+    </w:p>
+    <w:p>
+      <w:pPr>
+        <w:pStyle w:val="ListParagraph"/>
         <w:spacing w:line="360" w:lineRule="auto"/>
+        <w:ind w:left="360"/>
         <w:rPr>
           <w:rFonts w:ascii="Times New Roman" w:hAnsi="Times New Roman" w:cs="Times New Roman"/>
           <w:sz w:val="24"/>
@@ -2102,7 +2414,6 @@
           <w:szCs w:val="32"/>
         </w:rPr>
       </w:pPr>
-      <w:proofErr w:type="spellStart"/>
       <w:r>
         <w:rPr>
           <w:rFonts w:ascii="Times New Roman" w:hAnsi="Times New Roman" w:cs="Times New Roman"/>
@@ -2111,9 +2422,9 @@
           <w:sz w:val="32"/>
           <w:szCs w:val="32"/>
         </w:rPr>
-        <w:t>Percobaan</w:t>
-      </w:r>
-      <w:proofErr w:type="spellEnd"/>
+        <w:lastRenderedPageBreak/>
+        <w:t>Lab Activity</w:t>
+      </w:r>
       <w:r>
         <w:rPr>
           <w:rFonts w:ascii="Times New Roman" w:hAnsi="Times New Roman" w:cs="Times New Roman"/>
@@ -2124,7 +2435,6 @@
         </w:rPr>
         <w:t xml:space="preserve"> 3: </w:t>
       </w:r>
-      <w:proofErr w:type="spellStart"/>
       <w:r>
         <w:rPr>
           <w:rFonts w:ascii="Times New Roman" w:hAnsi="Times New Roman" w:cs="Times New Roman"/>
@@ -2133,31 +2443,8 @@
           <w:sz w:val="32"/>
           <w:szCs w:val="32"/>
         </w:rPr>
-        <w:t>Membuat</w:t>
-      </w:r>
-      <w:proofErr w:type="spellEnd"/>
-      <w:r>
-        <w:rPr>
-          <w:rFonts w:ascii="Times New Roman" w:hAnsi="Times New Roman" w:cs="Times New Roman"/>
-          <w:b/>
-          <w:bCs/>
-          <w:sz w:val="32"/>
-          <w:szCs w:val="32"/>
-        </w:rPr>
-        <w:t xml:space="preserve"> </w:t>
-      </w:r>
-      <w:proofErr w:type="spellStart"/>
-      <w:r>
-        <w:rPr>
-          <w:rFonts w:ascii="Times New Roman" w:hAnsi="Times New Roman" w:cs="Times New Roman"/>
-          <w:b/>
-          <w:bCs/>
-          <w:sz w:val="32"/>
-          <w:szCs w:val="32"/>
-        </w:rPr>
-        <w:t>Konstruktor</w:t>
-      </w:r>
-      <w:proofErr w:type="spellEnd"/>
+        <w:t>Mathematical operation in array of object’s attribute</w:t>
+      </w:r>
     </w:p>
     <w:p>
       <w:pPr>
@@ -2170,7 +2457,6 @@
           <w:szCs w:val="28"/>
         </w:rPr>
       </w:pPr>
-      <w:proofErr w:type="spellStart"/>
       <w:r>
         <w:rPr>
           <w:rFonts w:ascii="Times New Roman" w:hAnsi="Times New Roman" w:cs="Times New Roman"/>
@@ -2179,10 +2465,12 @@
           <w:sz w:val="28"/>
           <w:szCs w:val="28"/>
         </w:rPr>
-        <w:t>Verifikasi</w:t>
-      </w:r>
-      <w:proofErr w:type="spellEnd"/>
-      <w:r>
+        <w:t>Result</w:t>
+      </w:r>
+    </w:p>
+    <w:p>
+      <w:pPr>
+        <w:spacing w:line="360" w:lineRule="auto"/>
         <w:rPr>
           <w:rFonts w:ascii="Times New Roman" w:hAnsi="Times New Roman" w:cs="Times New Roman"/>
           <w:b/>
@@ -2190,41 +2478,16 @@
           <w:sz w:val="28"/>
           <w:szCs w:val="28"/>
         </w:rPr>
-        <w:t xml:space="preserve"> Hasil </w:t>
-      </w:r>
-      <w:proofErr w:type="spellStart"/>
-      <w:r>
-        <w:rPr>
-          <w:rFonts w:ascii="Times New Roman" w:hAnsi="Times New Roman" w:cs="Times New Roman"/>
-          <w:b/>
-          <w:bCs/>
+      </w:pPr>
+      <w:r>
+        <w:rPr>
+          <w:rFonts w:ascii="Times New Roman" w:hAnsi="Times New Roman" w:cs="Times New Roman"/>
+          <w:b/>
+          <w:bCs/>
+          <w:noProof/>
           <w:sz w:val="28"/>
           <w:szCs w:val="28"/>
         </w:rPr>
-        <w:t>Percobaan</w:t>
-      </w:r>
-      <w:proofErr w:type="spellEnd"/>
-    </w:p>
-    <w:p>
-      <w:pPr>
-        <w:spacing w:line="360" w:lineRule="auto"/>
-        <w:rPr>
-          <w:rFonts w:ascii="Times New Roman" w:hAnsi="Times New Roman" w:cs="Times New Roman"/>
-          <w:b/>
-          <w:bCs/>
-          <w:sz w:val="28"/>
-          <w:szCs w:val="28"/>
-        </w:rPr>
-      </w:pPr>
-      <w:r>
-        <w:rPr>
-          <w:rFonts w:ascii="Times New Roman" w:hAnsi="Times New Roman" w:cs="Times New Roman"/>
-          <w:b/>
-          <w:bCs/>
-          <w:sz w:val="28"/>
-          <w:szCs w:val="28"/>
-        </w:rPr>
-        <w:lastRenderedPageBreak/>
         <w:drawing>
           <wp:inline distT="0" distB="0" distL="0" distR="0" wp14:anchorId="5E8C1A92" wp14:editId="305A2A53">
             <wp:extent cx="4207933" cy="2285852"/>
@@ -2241,7 +2504,7 @@
                     <pic:cNvPicPr/>
                   </pic:nvPicPr>
                   <pic:blipFill>
-                    <a:blip r:embed="rId17"/>
+                    <a:blip r:embed="rId20"/>
                     <a:stretch>
                       <a:fillRect/>
                     </a:stretch>
@@ -2266,6 +2529,7 @@
           <w:rFonts w:ascii="Times New Roman" w:hAnsi="Times New Roman" w:cs="Times New Roman"/>
           <w:b/>
           <w:bCs/>
+          <w:noProof/>
           <w:sz w:val="28"/>
           <w:szCs w:val="28"/>
         </w:rPr>
@@ -2285,7 +2549,7 @@
                     <pic:cNvPicPr/>
                   </pic:nvPicPr>
                   <pic:blipFill>
-                    <a:blip r:embed="rId18"/>
+                    <a:blip r:embed="rId21"/>
                     <a:stretch>
                       <a:fillRect/>
                     </a:stretch>
@@ -2310,13 +2574,14 @@
           <w:rFonts w:ascii="Times New Roman" w:hAnsi="Times New Roman" w:cs="Times New Roman"/>
           <w:b/>
           <w:bCs/>
+          <w:noProof/>
           <w:sz w:val="28"/>
           <w:szCs w:val="28"/>
         </w:rPr>
         <w:drawing>
-          <wp:inline distT="0" distB="0" distL="0" distR="0" wp14:anchorId="76742CFF" wp14:editId="61EF3C6E">
-            <wp:extent cx="3562533" cy="527077"/>
-            <wp:effectExtent l="0" t="0" r="0" b="6350"/>
+          <wp:inline distT="0" distB="0" distL="0" distR="0" wp14:anchorId="76742CFF" wp14:editId="70BEB974">
+            <wp:extent cx="3562350" cy="500352"/>
+            <wp:effectExtent l="0" t="0" r="0" b="0"/>
             <wp:docPr id="350542963" name="Picture 1"/>
             <wp:cNvGraphicFramePr>
               <a:graphicFrameLocks xmlns:a="http://schemas.openxmlformats.org/drawingml/2006/main" noChangeAspect="1"/>
@@ -2328,20 +2593,27 @@
                     <pic:cNvPr id="350542963" name=""/>
                     <pic:cNvPicPr/>
                   </pic:nvPicPr>
-                  <pic:blipFill>
-                    <a:blip r:embed="rId19"/>
-                    <a:stretch>
-                      <a:fillRect/>
-                    </a:stretch>
+                  <pic:blipFill rotWithShape="1">
+                    <a:blip r:embed="rId22"/>
+                    <a:srcRect t="5066"/>
+                    <a:stretch/>
                   </pic:blipFill>
-                  <pic:spPr>
+                  <pic:spPr bwMode="auto">
                     <a:xfrm>
                       <a:off x="0" y="0"/>
-                      <a:ext cx="3562533" cy="527077"/>
+                      <a:ext cx="3562533" cy="500378"/>
                     </a:xfrm>
                     <a:prstGeom prst="rect">
                       <a:avLst/>
                     </a:prstGeom>
+                    <a:ln>
+                      <a:noFill/>
+                    </a:ln>
+                    <a:extLst>
+                      <a:ext uri="{53640926-AAD7-44D8-BBD7-CCE9431645EC}">
+                        <a14:shadowObscured xmlns:a14="http://schemas.microsoft.com/office/drawing/2010/main"/>
+                      </a:ext>
+                    </a:extLst>
                   </pic:spPr>
                 </pic:pic>
               </a:graphicData>
@@ -2478,6 +2750,7 @@
       <w:r>
         <w:rPr>
           <w:rFonts w:ascii="Times New Roman" w:hAnsi="Times New Roman" w:cs="Times New Roman"/>
+          <w:noProof/>
           <w:sz w:val="24"/>
           <w:szCs w:val="24"/>
         </w:rPr>
@@ -2497,7 +2770,7 @@
                     <pic:cNvPicPr/>
                   </pic:nvPicPr>
                   <pic:blipFill>
-                    <a:blip r:embed="rId20"/>
+                    <a:blip r:embed="rId23"/>
                     <a:stretch>
                       <a:fillRect/>
                     </a:stretch>
@@ -2535,6 +2808,7 @@
           <w:sz w:val="24"/>
           <w:szCs w:val="24"/>
         </w:rPr>
+        <w:lastRenderedPageBreak/>
         <w:t>Add another constructor in this class that has parameter int a, int t. These represents its base and height.</w:t>
       </w:r>
     </w:p>
@@ -2653,7 +2927,6 @@
           <w:sz w:val="24"/>
           <w:szCs w:val="24"/>
         </w:rPr>
-        <w:lastRenderedPageBreak/>
         <w:t xml:space="preserve">In main function, instantiate array of </w:t>
       </w:r>
       <w:r>
@@ -3173,6 +3446,7 @@
       <w:r>
         <w:rPr>
           <w:rFonts w:ascii="Times New Roman" w:hAnsi="Times New Roman" w:cs="Times New Roman"/>
+          <w:noProof/>
         </w:rPr>
         <w:lastRenderedPageBreak/>
         <w:drawing>
@@ -3191,7 +3465,7 @@
                     <pic:cNvPicPr/>
                   </pic:nvPicPr>
                   <pic:blipFill>
-                    <a:blip r:embed="rId21"/>
+                    <a:blip r:embed="rId24"/>
                     <a:stretch>
                       <a:fillRect/>
                     </a:stretch>
@@ -5639,6 +5913,16 @@
       <w:contextualSpacing/>
     </w:pPr>
   </w:style>
+  <w:style w:type="paragraph" w:styleId="Revision">
+    <w:name w:val="Revision"/>
+    <w:hidden/>
+    <w:uiPriority w:val="99"/>
+    <w:semiHidden/>
+    <w:rsid w:val="003F6581"/>
+    <w:pPr>
+      <w:spacing w:after="0" w:line="240" w:lineRule="auto"/>
+    </w:pPr>
+  </w:style>
 </w:styles>
 </file>
 

</xml_diff>

<commit_message>
feat: loop to input and display volume, surface area
</commit_message>
<xml_diff>
--- a/Practice/Week3/Jobsheet 3.docx
+++ b/Practice/Week3/Jobsheet 3.docx
@@ -212,18 +212,8 @@
           <w:sz w:val="28"/>
           <w:szCs w:val="28"/>
         </w:rPr>
-        <w:t xml:space="preserve">Sherly Lutfi Azkiah </w:t>
-      </w:r>
-      <w:proofErr w:type="spellStart"/>
-      <w:r>
-        <w:rPr>
-          <w:rFonts w:ascii="Times New Roman" w:hAnsi="Times New Roman" w:cs="Times New Roman"/>
-          <w:sz w:val="28"/>
-          <w:szCs w:val="28"/>
-        </w:rPr>
-        <w:t>Sulistyawati</w:t>
-      </w:r>
-      <w:proofErr w:type="spellEnd"/>
+        <w:t>Sherly Lutfi Azkiah Sulistyawati</w:t>
+      </w:r>
     </w:p>
     <w:p>
       <w:pPr>
@@ -759,59 +749,23 @@
           <w:sz w:val="24"/>
           <w:szCs w:val="24"/>
         </w:rPr>
-        <w:t xml:space="preserve">It doesn’t have </w:t>
-      </w:r>
-      <w:proofErr w:type="gramStart"/>
-      <w:r>
-        <w:rPr>
-          <w:rFonts w:ascii="Times New Roman" w:hAnsi="Times New Roman" w:cs="Times New Roman"/>
-          <w:sz w:val="24"/>
-          <w:szCs w:val="24"/>
-        </w:rPr>
-        <w:t>to</w:t>
-      </w:r>
-      <w:r>
-        <w:rPr>
-          <w:rFonts w:ascii="Times New Roman" w:hAnsi="Times New Roman" w:cs="Times New Roman"/>
-          <w:sz w:val="24"/>
-          <w:szCs w:val="24"/>
-        </w:rPr>
-        <w:t>,</w:t>
-      </w:r>
-      <w:proofErr w:type="gramEnd"/>
-      <w:r>
-        <w:rPr>
-          <w:rFonts w:ascii="Times New Roman" w:hAnsi="Times New Roman" w:cs="Times New Roman"/>
-          <w:sz w:val="24"/>
-          <w:szCs w:val="24"/>
-        </w:rPr>
-        <w:t xml:space="preserve"> </w:t>
-      </w:r>
-      <w:r>
-        <w:rPr>
-          <w:rFonts w:ascii="Times New Roman" w:hAnsi="Times New Roman" w:cs="Times New Roman"/>
-          <w:sz w:val="24"/>
-          <w:szCs w:val="24"/>
-        </w:rPr>
-        <w:t xml:space="preserve">depends on the condition of the program we create. </w:t>
-      </w:r>
-      <w:proofErr w:type="gramStart"/>
-      <w:r>
-        <w:rPr>
-          <w:rFonts w:ascii="Times New Roman" w:hAnsi="Times New Roman" w:cs="Times New Roman"/>
-          <w:sz w:val="24"/>
-          <w:szCs w:val="24"/>
-        </w:rPr>
-        <w:t>But,</w:t>
-      </w:r>
-      <w:proofErr w:type="gramEnd"/>
-      <w:r>
-        <w:rPr>
-          <w:rFonts w:ascii="Times New Roman" w:hAnsi="Times New Roman" w:cs="Times New Roman"/>
-          <w:sz w:val="24"/>
-          <w:szCs w:val="24"/>
-        </w:rPr>
-        <w:t xml:space="preserve"> normally </w:t>
+        <w:t>It doesn’t have to</w:t>
+      </w:r>
+      <w:r>
+        <w:rPr>
+          <w:rFonts w:ascii="Times New Roman" w:hAnsi="Times New Roman" w:cs="Times New Roman"/>
+          <w:sz w:val="24"/>
+          <w:szCs w:val="24"/>
+        </w:rPr>
+        <w:t xml:space="preserve">, </w:t>
+      </w:r>
+      <w:r>
+        <w:rPr>
+          <w:rFonts w:ascii="Times New Roman" w:hAnsi="Times New Roman" w:cs="Times New Roman"/>
+          <w:sz w:val="24"/>
+          <w:szCs w:val="24"/>
+        </w:rPr>
+        <w:t xml:space="preserve">depends on the condition of the program we create. But, normally </w:t>
       </w:r>
       <w:r>
         <w:rPr>
@@ -1076,97 +1030,7 @@
           <w:sz w:val="24"/>
           <w:szCs w:val="24"/>
         </w:rPr>
-        <w:t xml:space="preserve">Answer: That line of code </w:t>
-      </w:r>
-      <w:proofErr w:type="gramStart"/>
-      <w:r>
-        <w:rPr>
-          <w:rFonts w:ascii="Times New Roman" w:hAnsi="Times New Roman" w:cs="Times New Roman"/>
-          <w:sz w:val="24"/>
-          <w:szCs w:val="24"/>
-        </w:rPr>
-        <w:t>Rectangle[</w:t>
-      </w:r>
-      <w:proofErr w:type="gramEnd"/>
-      <w:r>
-        <w:rPr>
-          <w:rFonts w:ascii="Times New Roman" w:hAnsi="Times New Roman" w:cs="Times New Roman"/>
-          <w:sz w:val="24"/>
-          <w:szCs w:val="24"/>
-        </w:rPr>
-        <w:t xml:space="preserve">] declares </w:t>
-      </w:r>
-      <w:proofErr w:type="spellStart"/>
-      <w:r>
-        <w:rPr>
-          <w:rFonts w:ascii="Times New Roman" w:hAnsi="Times New Roman" w:cs="Times New Roman"/>
-          <w:sz w:val="24"/>
-          <w:szCs w:val="24"/>
-        </w:rPr>
-        <w:t>rectangleArray</w:t>
-      </w:r>
-      <w:proofErr w:type="spellEnd"/>
-      <w:r>
-        <w:rPr>
-          <w:rFonts w:ascii="Times New Roman" w:hAnsi="Times New Roman" w:cs="Times New Roman"/>
-          <w:sz w:val="24"/>
-          <w:szCs w:val="24"/>
-        </w:rPr>
-        <w:t xml:space="preserve"> as an array that can hold objects of type Rectangle. </w:t>
-      </w:r>
-      <w:proofErr w:type="spellStart"/>
-      <w:r>
-        <w:rPr>
-          <w:rFonts w:ascii="Times New Roman" w:hAnsi="Times New Roman" w:cs="Times New Roman"/>
-          <w:sz w:val="24"/>
-          <w:szCs w:val="24"/>
-        </w:rPr>
-        <w:t>rectangleArray</w:t>
-      </w:r>
-      <w:proofErr w:type="spellEnd"/>
-      <w:r>
-        <w:rPr>
-          <w:rFonts w:ascii="Times New Roman" w:hAnsi="Times New Roman" w:cs="Times New Roman"/>
-          <w:sz w:val="24"/>
-          <w:szCs w:val="24"/>
-        </w:rPr>
-        <w:t xml:space="preserve"> = new </w:t>
-      </w:r>
-      <w:proofErr w:type="gramStart"/>
-      <w:r>
-        <w:rPr>
-          <w:rFonts w:ascii="Times New Roman" w:hAnsi="Times New Roman" w:cs="Times New Roman"/>
-          <w:sz w:val="24"/>
-          <w:szCs w:val="24"/>
-        </w:rPr>
-        <w:t>Rectangle[</w:t>
-      </w:r>
-      <w:proofErr w:type="gramEnd"/>
-      <w:r>
-        <w:rPr>
-          <w:rFonts w:ascii="Times New Roman" w:hAnsi="Times New Roman" w:cs="Times New Roman"/>
-          <w:sz w:val="24"/>
-          <w:szCs w:val="24"/>
-        </w:rPr>
-        <w:t xml:space="preserve">3] initialize </w:t>
-      </w:r>
-      <w:proofErr w:type="spellStart"/>
-      <w:r>
-        <w:rPr>
-          <w:rFonts w:ascii="Times New Roman" w:hAnsi="Times New Roman" w:cs="Times New Roman"/>
-          <w:sz w:val="24"/>
-          <w:szCs w:val="24"/>
-        </w:rPr>
-        <w:t>rectangleArray</w:t>
-      </w:r>
-      <w:proofErr w:type="spellEnd"/>
-      <w:r>
-        <w:rPr>
-          <w:rFonts w:ascii="Times New Roman" w:hAnsi="Times New Roman" w:cs="Times New Roman"/>
-          <w:sz w:val="24"/>
-          <w:szCs w:val="24"/>
-        </w:rPr>
-        <w:t xml:space="preserve"> to have a length of 3.</w:t>
+        <w:t>Answer: That line of code Rectangle[] declares rectangleArray as an array that can hold objects of type Rectangle. rectangleArray = new Rectangle[3] initialize rectangleArray to have a length of 3.</w:t>
       </w:r>
     </w:p>
     <w:p>
@@ -1291,25 +1155,7 @@
           <w:sz w:val="24"/>
           <w:szCs w:val="24"/>
         </w:rPr>
-        <w:t xml:space="preserve"> of the Rectangle object at index 1 in </w:t>
-      </w:r>
-      <w:proofErr w:type="spellStart"/>
-      <w:r>
-        <w:rPr>
-          <w:rFonts w:ascii="Times New Roman" w:hAnsi="Times New Roman" w:cs="Times New Roman"/>
-          <w:sz w:val="24"/>
-          <w:szCs w:val="24"/>
-        </w:rPr>
-        <w:t>rectangleArray</w:t>
-      </w:r>
-      <w:proofErr w:type="spellEnd"/>
-      <w:r>
-        <w:rPr>
-          <w:rFonts w:ascii="Times New Roman" w:hAnsi="Times New Roman" w:cs="Times New Roman"/>
-          <w:sz w:val="24"/>
-          <w:szCs w:val="24"/>
-        </w:rPr>
-        <w:t>.</w:t>
+        <w:t xml:space="preserve"> of the Rectangle object at index 1 in rectangleArray.</w:t>
       </w:r>
     </w:p>
     <w:p>
@@ -1332,25 +1178,7 @@
           <w:sz w:val="24"/>
           <w:szCs w:val="24"/>
         </w:rPr>
-        <w:t xml:space="preserve">Why </w:t>
-      </w:r>
-      <w:proofErr w:type="spellStart"/>
-      <w:r>
-        <w:rPr>
-          <w:rFonts w:ascii="Times New Roman" w:hAnsi="Times New Roman" w:cs="Times New Roman"/>
-          <w:sz w:val="24"/>
-          <w:szCs w:val="24"/>
-        </w:rPr>
-        <w:t>ArrayOfObject</w:t>
-      </w:r>
-      <w:proofErr w:type="spellEnd"/>
-      <w:r>
-        <w:rPr>
-          <w:rFonts w:ascii="Times New Roman" w:hAnsi="Times New Roman" w:cs="Times New Roman"/>
-          <w:sz w:val="24"/>
-          <w:szCs w:val="24"/>
-        </w:rPr>
-        <w:t xml:space="preserve"> class and Rectangle class should be separated?</w:t>
+        <w:t>Why ArrayOfObject class and Rectangle class should be separated?</w:t>
       </w:r>
     </w:p>
     <w:p>
@@ -1370,25 +1198,7 @@
           <w:sz w:val="24"/>
           <w:szCs w:val="24"/>
         </w:rPr>
-        <w:t xml:space="preserve">Answer: Separating classes help us to organized code. Each class should have a single responsibility. </w:t>
-      </w:r>
-      <w:proofErr w:type="spellStart"/>
-      <w:r>
-        <w:rPr>
-          <w:rFonts w:ascii="Times New Roman" w:hAnsi="Times New Roman" w:cs="Times New Roman"/>
-          <w:sz w:val="24"/>
-          <w:szCs w:val="24"/>
-        </w:rPr>
-        <w:t>ArrayOfObject</w:t>
-      </w:r>
-      <w:proofErr w:type="spellEnd"/>
-      <w:r>
-        <w:rPr>
-          <w:rFonts w:ascii="Times New Roman" w:hAnsi="Times New Roman" w:cs="Times New Roman"/>
-          <w:sz w:val="24"/>
-          <w:szCs w:val="24"/>
-        </w:rPr>
-        <w:t xml:space="preserve"> class is likely to manage the array and its manipulation, while Rectangle class represents the concept of a rectangle with its own attributes and methods.</w:t>
+        <w:t>Answer: Separating classes help us to organized code. Each class should have a single responsibility. ArrayOfObject class is likely to manage the array and its manipulation, while Rectangle class represents the concept of a rectangle with its own attributes and methods.</w:t>
       </w:r>
     </w:p>
     <w:p>
@@ -1887,27 +1697,15 @@
         </w:rPr>
         <w:t xml:space="preserve">There is a </w:t>
       </w:r>
-      <w:proofErr w:type="gramStart"/>
-      <w:r>
-        <w:rPr>
-          <w:rFonts w:ascii="Times New Roman" w:hAnsi="Times New Roman" w:cs="Times New Roman"/>
-          <w:b/>
-          <w:bCs/>
-          <w:sz w:val="24"/>
-          <w:szCs w:val="24"/>
-        </w:rPr>
-        <w:t>Square</w:t>
-      </w:r>
-      <w:proofErr w:type="gramEnd"/>
-      <w:r>
-        <w:rPr>
-          <w:rFonts w:ascii="Times New Roman" w:hAnsi="Times New Roman" w:cs="Times New Roman"/>
-          <w:b/>
-          <w:bCs/>
-          <w:sz w:val="24"/>
-          <w:szCs w:val="24"/>
-        </w:rPr>
-        <w:t xml:space="preserve"> </w:t>
+      <w:r>
+        <w:rPr>
+          <w:rFonts w:ascii="Times New Roman" w:hAnsi="Times New Roman" w:cs="Times New Roman"/>
+          <w:b/>
+          <w:bCs/>
+          <w:sz w:val="24"/>
+          <w:szCs w:val="24"/>
+        </w:rPr>
+        <w:t xml:space="preserve">Square </w:t>
       </w:r>
       <w:r>
         <w:rPr>
@@ -2018,33 +1816,13 @@
         </w:rPr>
         <w:t xml:space="preserve">There will be an error when we run this code because it did not have instantiation. If we want to run the code, we must create the instantiation first. </w:t>
       </w:r>
-      <w:proofErr w:type="spellStart"/>
-      <w:proofErr w:type="gramStart"/>
-      <w:r>
-        <w:rPr>
-          <w:rFonts w:ascii="Times New Roman" w:hAnsi="Times New Roman" w:cs="Times New Roman"/>
-          <w:sz w:val="24"/>
-          <w:szCs w:val="24"/>
-        </w:rPr>
-        <w:t>squareArray</w:t>
-      </w:r>
-      <w:proofErr w:type="spellEnd"/>
-      <w:r>
-        <w:rPr>
-          <w:rFonts w:ascii="Times New Roman" w:hAnsi="Times New Roman" w:cs="Times New Roman"/>
-          <w:sz w:val="24"/>
-          <w:szCs w:val="24"/>
-        </w:rPr>
-        <w:t>[</w:t>
-      </w:r>
-      <w:proofErr w:type="gramEnd"/>
-      <w:r>
-        <w:rPr>
-          <w:rFonts w:ascii="Times New Roman" w:hAnsi="Times New Roman" w:cs="Times New Roman"/>
-          <w:sz w:val="24"/>
-          <w:szCs w:val="24"/>
-        </w:rPr>
-        <w:t>5] = new Square();</w:t>
+      <w:r>
+        <w:rPr>
+          <w:rFonts w:ascii="Times New Roman" w:hAnsi="Times New Roman" w:cs="Times New Roman"/>
+          <w:sz w:val="24"/>
+          <w:szCs w:val="24"/>
+        </w:rPr>
+        <w:t>squareArray[5] = new Square();</w:t>
       </w:r>
     </w:p>
     <w:p>
@@ -2206,49 +1984,15 @@
         </w:rPr>
         <w:t xml:space="preserve">Can we duplicate the instantiation process in array of objects? For example, we assign the object in </w:t>
       </w:r>
-      <w:proofErr w:type="spellStart"/>
-      <w:r>
-        <w:rPr>
-          <w:rFonts w:ascii="Times New Roman" w:hAnsi="Times New Roman" w:cs="Times New Roman"/>
-          <w:b/>
-          <w:bCs/>
-          <w:sz w:val="24"/>
-          <w:szCs w:val="24"/>
-        </w:rPr>
-        <w:t>ppArray</w:t>
-      </w:r>
-      <w:proofErr w:type="spellEnd"/>
-      <w:r>
-        <w:rPr>
-          <w:rFonts w:ascii="Times New Roman" w:hAnsi="Times New Roman" w:cs="Times New Roman"/>
-          <w:b/>
-          <w:bCs/>
-          <w:sz w:val="24"/>
-          <w:szCs w:val="24"/>
-        </w:rPr>
-        <w:t>[</w:t>
-      </w:r>
-      <w:proofErr w:type="spellStart"/>
-      <w:r>
-        <w:rPr>
-          <w:rFonts w:ascii="Times New Roman" w:hAnsi="Times New Roman" w:cs="Times New Roman"/>
-          <w:b/>
-          <w:bCs/>
-          <w:sz w:val="24"/>
-          <w:szCs w:val="24"/>
-        </w:rPr>
-        <w:t>i</w:t>
-      </w:r>
-      <w:proofErr w:type="spellEnd"/>
-      <w:r>
-        <w:rPr>
-          <w:rFonts w:ascii="Times New Roman" w:hAnsi="Times New Roman" w:cs="Times New Roman"/>
-          <w:b/>
-          <w:bCs/>
-          <w:sz w:val="24"/>
-          <w:szCs w:val="24"/>
-        </w:rPr>
-        <w:t>]</w:t>
+      <w:r>
+        <w:rPr>
+          <w:rFonts w:ascii="Times New Roman" w:hAnsi="Times New Roman" w:cs="Times New Roman"/>
+          <w:b/>
+          <w:bCs/>
+          <w:sz w:val="24"/>
+          <w:szCs w:val="24"/>
+        </w:rPr>
+        <w:t>ppArray[i]</w:t>
       </w:r>
       <w:r>
         <w:rPr>
@@ -2258,39 +2002,15 @@
         </w:rPr>
         <w:t xml:space="preserve"> and </w:t>
       </w:r>
-      <w:proofErr w:type="spellStart"/>
-      <w:proofErr w:type="gramStart"/>
-      <w:r>
-        <w:rPr>
-          <w:rFonts w:ascii="Times New Roman" w:hAnsi="Times New Roman" w:cs="Times New Roman"/>
-          <w:b/>
-          <w:bCs/>
-          <w:sz w:val="24"/>
-          <w:szCs w:val="24"/>
-        </w:rPr>
-        <w:t>ppArray</w:t>
-      </w:r>
-      <w:proofErr w:type="spellEnd"/>
-      <w:r>
-        <w:rPr>
-          <w:rFonts w:ascii="Times New Roman" w:hAnsi="Times New Roman" w:cs="Times New Roman"/>
-          <w:b/>
-          <w:bCs/>
-          <w:sz w:val="24"/>
-          <w:szCs w:val="24"/>
-        </w:rPr>
-        <w:t>[</w:t>
-      </w:r>
-      <w:proofErr w:type="gramEnd"/>
-      <w:r>
-        <w:rPr>
-          <w:rFonts w:ascii="Times New Roman" w:hAnsi="Times New Roman" w:cs="Times New Roman"/>
-          <w:b/>
-          <w:bCs/>
-          <w:sz w:val="24"/>
-          <w:szCs w:val="24"/>
-        </w:rPr>
-        <w:t>0]</w:t>
+      <w:r>
+        <w:rPr>
+          <w:rFonts w:ascii="Times New Roman" w:hAnsi="Times New Roman" w:cs="Times New Roman"/>
+          <w:b/>
+          <w:bCs/>
+          <w:sz w:val="24"/>
+          <w:szCs w:val="24"/>
+        </w:rPr>
+        <w:t>ppArray[0]</w:t>
       </w:r>
       <w:r>
         <w:rPr>
@@ -2300,27 +2020,15 @@
         </w:rPr>
         <w:t xml:space="preserve">, the instantiation process of </w:t>
       </w:r>
-      <w:proofErr w:type="spellStart"/>
-      <w:r>
-        <w:rPr>
-          <w:rFonts w:ascii="Times New Roman" w:hAnsi="Times New Roman" w:cs="Times New Roman"/>
-          <w:b/>
-          <w:bCs/>
-          <w:sz w:val="24"/>
-          <w:szCs w:val="24"/>
-        </w:rPr>
-        <w:t>ppArray</w:t>
-      </w:r>
-      <w:proofErr w:type="spellEnd"/>
-      <w:r>
-        <w:rPr>
-          <w:rFonts w:ascii="Times New Roman" w:hAnsi="Times New Roman" w:cs="Times New Roman"/>
-          <w:b/>
-          <w:bCs/>
-          <w:sz w:val="24"/>
-          <w:szCs w:val="24"/>
-        </w:rPr>
-        <w:t xml:space="preserve">[0] </w:t>
+      <w:r>
+        <w:rPr>
+          <w:rFonts w:ascii="Times New Roman" w:hAnsi="Times New Roman" w:cs="Times New Roman"/>
+          <w:b/>
+          <w:bCs/>
+          <w:sz w:val="24"/>
+          <w:szCs w:val="24"/>
+        </w:rPr>
+        <w:t xml:space="preserve">ppArray[0] </w:t>
       </w:r>
       <w:r>
         <w:rPr>
@@ -2928,39 +2636,15 @@
         </w:rPr>
         <w:t xml:space="preserve">Add method </w:t>
       </w:r>
-      <w:proofErr w:type="spellStart"/>
-      <w:proofErr w:type="gramStart"/>
-      <w:r>
-        <w:rPr>
-          <w:rFonts w:ascii="Times New Roman" w:hAnsi="Times New Roman" w:cs="Times New Roman"/>
-          <w:b/>
-          <w:bCs/>
-          <w:sz w:val="24"/>
-          <w:szCs w:val="24"/>
-        </w:rPr>
-        <w:t>countArea</w:t>
-      </w:r>
-      <w:proofErr w:type="spellEnd"/>
-      <w:r>
-        <w:rPr>
-          <w:rFonts w:ascii="Times New Roman" w:hAnsi="Times New Roman" w:cs="Times New Roman"/>
-          <w:b/>
-          <w:bCs/>
-          <w:sz w:val="24"/>
-          <w:szCs w:val="24"/>
-        </w:rPr>
-        <w:t>(</w:t>
-      </w:r>
-      <w:proofErr w:type="gramEnd"/>
-      <w:r>
-        <w:rPr>
-          <w:rFonts w:ascii="Times New Roman" w:hAnsi="Times New Roman" w:cs="Times New Roman"/>
-          <w:b/>
-          <w:bCs/>
-          <w:sz w:val="24"/>
-          <w:szCs w:val="24"/>
-        </w:rPr>
-        <w:t>)</w:t>
+      <w:r>
+        <w:rPr>
+          <w:rFonts w:ascii="Times New Roman" w:hAnsi="Times New Roman" w:cs="Times New Roman"/>
+          <w:b/>
+          <w:bCs/>
+          <w:sz w:val="24"/>
+          <w:szCs w:val="24"/>
+        </w:rPr>
+        <w:t>countArea()</w:t>
       </w:r>
       <w:r>
         <w:rPr>
@@ -2970,27 +2654,15 @@
         </w:rPr>
         <w:t xml:space="preserve"> and </w:t>
       </w:r>
-      <w:proofErr w:type="spellStart"/>
-      <w:r>
-        <w:rPr>
-          <w:rFonts w:ascii="Times New Roman" w:hAnsi="Times New Roman" w:cs="Times New Roman"/>
-          <w:b/>
-          <w:bCs/>
-          <w:sz w:val="24"/>
-          <w:szCs w:val="24"/>
-        </w:rPr>
-        <w:t>countPerimeter</w:t>
-      </w:r>
-      <w:proofErr w:type="spellEnd"/>
-      <w:r>
-        <w:rPr>
-          <w:rFonts w:ascii="Times New Roman" w:hAnsi="Times New Roman" w:cs="Times New Roman"/>
-          <w:b/>
-          <w:bCs/>
-          <w:sz w:val="24"/>
-          <w:szCs w:val="24"/>
-        </w:rPr>
-        <w:t>()</w:t>
+      <w:r>
+        <w:rPr>
+          <w:rFonts w:ascii="Times New Roman" w:hAnsi="Times New Roman" w:cs="Times New Roman"/>
+          <w:b/>
+          <w:bCs/>
+          <w:sz w:val="24"/>
+          <w:szCs w:val="24"/>
+        </w:rPr>
+        <w:t>countPerimeter()</w:t>
       </w:r>
       <w:r>
         <w:rPr>
@@ -3133,18 +2805,8 @@
           <w:sz w:val="24"/>
           <w:szCs w:val="24"/>
         </w:rPr>
-        <w:t xml:space="preserve">0th </w:t>
-      </w:r>
-      <w:proofErr w:type="spellStart"/>
-      <w:r>
-        <w:rPr>
-          <w:rFonts w:ascii="Times New Roman" w:hAnsi="Times New Roman" w:cs="Times New Roman"/>
-          <w:sz w:val="24"/>
-          <w:szCs w:val="24"/>
-        </w:rPr>
-        <w:t>trArray</w:t>
-      </w:r>
-      <w:proofErr w:type="spellEnd"/>
+        <w:t>0th trArray</w:t>
+      </w:r>
       <w:r>
         <w:rPr>
           <w:rFonts w:ascii="Times New Roman" w:hAnsi="Times New Roman" w:cs="Times New Roman"/>
@@ -3187,18 +2849,8 @@
           <w:sz w:val="24"/>
           <w:szCs w:val="24"/>
         </w:rPr>
-        <w:t xml:space="preserve">1st </w:t>
-      </w:r>
-      <w:proofErr w:type="spellStart"/>
-      <w:r>
-        <w:rPr>
-          <w:rFonts w:ascii="Times New Roman" w:hAnsi="Times New Roman" w:cs="Times New Roman"/>
-          <w:sz w:val="24"/>
-          <w:szCs w:val="24"/>
-        </w:rPr>
-        <w:t>trArray</w:t>
-      </w:r>
-      <w:proofErr w:type="spellEnd"/>
+        <w:t>1st trArray</w:t>
+      </w:r>
       <w:r>
         <w:rPr>
           <w:rFonts w:ascii="Times New Roman" w:hAnsi="Times New Roman" w:cs="Times New Roman"/>
@@ -3241,18 +2893,8 @@
           <w:sz w:val="24"/>
           <w:szCs w:val="24"/>
         </w:rPr>
-        <w:t xml:space="preserve">2nd </w:t>
-      </w:r>
-      <w:proofErr w:type="spellStart"/>
-      <w:r>
-        <w:rPr>
-          <w:rFonts w:ascii="Times New Roman" w:hAnsi="Times New Roman" w:cs="Times New Roman"/>
-          <w:sz w:val="24"/>
-          <w:szCs w:val="24"/>
-        </w:rPr>
-        <w:t>trArray</w:t>
-      </w:r>
-      <w:proofErr w:type="spellEnd"/>
+        <w:t>2nd trArray</w:t>
+      </w:r>
       <w:r>
         <w:rPr>
           <w:rFonts w:ascii="Times New Roman" w:hAnsi="Times New Roman" w:cs="Times New Roman"/>
@@ -3287,18 +2929,8 @@
           <w:sz w:val="24"/>
           <w:szCs w:val="24"/>
         </w:rPr>
-        <w:t xml:space="preserve">3rd </w:t>
-      </w:r>
-      <w:proofErr w:type="spellStart"/>
-      <w:r>
-        <w:rPr>
-          <w:rFonts w:ascii="Times New Roman" w:hAnsi="Times New Roman" w:cs="Times New Roman"/>
-          <w:sz w:val="24"/>
-          <w:szCs w:val="24"/>
-        </w:rPr>
-        <w:t>trArray</w:t>
-      </w:r>
-      <w:proofErr w:type="spellEnd"/>
+        <w:t>3rd trArray</w:t>
+      </w:r>
       <w:r>
         <w:rPr>
           <w:rFonts w:ascii="Times New Roman" w:hAnsi="Times New Roman" w:cs="Times New Roman"/>
@@ -3413,39 +3045,15 @@
         </w:rPr>
         <w:t xml:space="preserve">Display the result of area and perimeter for each triangle by calling the method </w:t>
       </w:r>
-      <w:proofErr w:type="spellStart"/>
-      <w:proofErr w:type="gramStart"/>
-      <w:r>
-        <w:rPr>
-          <w:rFonts w:ascii="Times New Roman" w:hAnsi="Times New Roman" w:cs="Times New Roman"/>
-          <w:b/>
-          <w:bCs/>
-          <w:sz w:val="24"/>
-          <w:szCs w:val="24"/>
-        </w:rPr>
-        <w:t>countArea</w:t>
-      </w:r>
-      <w:proofErr w:type="spellEnd"/>
-      <w:r>
-        <w:rPr>
-          <w:rFonts w:ascii="Times New Roman" w:hAnsi="Times New Roman" w:cs="Times New Roman"/>
-          <w:b/>
-          <w:bCs/>
-          <w:sz w:val="24"/>
-          <w:szCs w:val="24"/>
-        </w:rPr>
-        <w:t>(</w:t>
-      </w:r>
-      <w:proofErr w:type="gramEnd"/>
-      <w:r>
-        <w:rPr>
-          <w:rFonts w:ascii="Times New Roman" w:hAnsi="Times New Roman" w:cs="Times New Roman"/>
-          <w:b/>
-          <w:bCs/>
-          <w:sz w:val="24"/>
-          <w:szCs w:val="24"/>
-        </w:rPr>
-        <w:t>)</w:t>
+      <w:r>
+        <w:rPr>
+          <w:rFonts w:ascii="Times New Roman" w:hAnsi="Times New Roman" w:cs="Times New Roman"/>
+          <w:b/>
+          <w:bCs/>
+          <w:sz w:val="24"/>
+          <w:szCs w:val="24"/>
+        </w:rPr>
+        <w:t>countArea()</w:t>
       </w:r>
       <w:r>
         <w:rPr>
@@ -3455,27 +3063,15 @@
         </w:rPr>
         <w:t xml:space="preserve"> and </w:t>
       </w:r>
-      <w:proofErr w:type="spellStart"/>
-      <w:r>
-        <w:rPr>
-          <w:rFonts w:ascii="Times New Roman" w:hAnsi="Times New Roman" w:cs="Times New Roman"/>
-          <w:b/>
-          <w:bCs/>
-          <w:sz w:val="24"/>
-          <w:szCs w:val="24"/>
-        </w:rPr>
-        <w:t>countPerimeter</w:t>
-      </w:r>
-      <w:proofErr w:type="spellEnd"/>
-      <w:r>
-        <w:rPr>
-          <w:rFonts w:ascii="Times New Roman" w:hAnsi="Times New Roman" w:cs="Times New Roman"/>
-          <w:b/>
-          <w:bCs/>
-          <w:sz w:val="24"/>
-          <w:szCs w:val="24"/>
-        </w:rPr>
-        <w:t>()</w:t>
+      <w:r>
+        <w:rPr>
+          <w:rFonts w:ascii="Times New Roman" w:hAnsi="Times New Roman" w:cs="Times New Roman"/>
+          <w:b/>
+          <w:bCs/>
+          <w:sz w:val="24"/>
+          <w:szCs w:val="24"/>
+        </w:rPr>
+        <w:t>countPerimeter()</w:t>
       </w:r>
     </w:p>
     <w:p>
@@ -3664,17 +3260,71 @@
     <w:p>
       <w:pPr>
         <w:pStyle w:val="Default"/>
+        <w:numPr>
+          <w:ilvl w:val="0"/>
+          <w:numId w:val="22"/>
+        </w:numPr>
         <w:spacing w:after="150" w:line="276" w:lineRule="auto"/>
-        <w:ind w:left="360"/>
-        <w:rPr>
-          <w:rFonts w:ascii="Times New Roman" w:hAnsi="Times New Roman" w:cs="Times New Roman"/>
-        </w:rPr>
-      </w:pPr>
-      <w:r>
-        <w:rPr>
-          <w:rFonts w:ascii="Times New Roman" w:hAnsi="Times New Roman" w:cs="Times New Roman"/>
-        </w:rPr>
-        <w:t xml:space="preserve">a. Create a loop to input each attribute, then display the surface area and volume of each type of spatial shape. </w:t>
+        <w:rPr>
+          <w:rFonts w:ascii="Times New Roman" w:hAnsi="Times New Roman" w:cs="Times New Roman"/>
+        </w:rPr>
+      </w:pPr>
+      <w:r>
+        <w:rPr>
+          <w:rFonts w:ascii="Times New Roman" w:hAnsi="Times New Roman" w:cs="Times New Roman"/>
+        </w:rPr>
+        <w:t xml:space="preserve">Create a loop to input each attribute, then display the surface area and volume of each type of spatial shape. </w:t>
+      </w:r>
+    </w:p>
+    <w:p>
+      <w:pPr>
+        <w:pStyle w:val="Default"/>
+        <w:spacing w:after="150" w:line="276" w:lineRule="auto"/>
+        <w:ind w:left="720"/>
+        <w:rPr>
+          <w:rFonts w:ascii="Times New Roman" w:hAnsi="Times New Roman" w:cs="Times New Roman"/>
+        </w:rPr>
+      </w:pPr>
+      <w:r>
+        <w:rPr>
+          <w:rFonts w:ascii="Times New Roman" w:hAnsi="Times New Roman" w:cs="Times New Roman"/>
+        </w:rPr>
+        <w:lastRenderedPageBreak/>
+        <w:drawing>
+          <wp:inline distT="0" distB="0" distL="0" distR="0" wp14:anchorId="2A86F953" wp14:editId="760F9B39">
+            <wp:extent cx="5731510" cy="3032760"/>
+            <wp:effectExtent l="0" t="0" r="2540" b="0"/>
+            <wp:docPr id="676405562" name="Picture 1"/>
+            <wp:cNvGraphicFramePr>
+              <a:graphicFrameLocks xmlns:a="http://schemas.openxmlformats.org/drawingml/2006/main" noChangeAspect="1"/>
+            </wp:cNvGraphicFramePr>
+            <a:graphic xmlns:a="http://schemas.openxmlformats.org/drawingml/2006/main">
+              <a:graphicData uri="http://schemas.openxmlformats.org/drawingml/2006/picture">
+                <pic:pic xmlns:pic="http://schemas.openxmlformats.org/drawingml/2006/picture">
+                  <pic:nvPicPr>
+                    <pic:cNvPr id="676405562" name=""/>
+                    <pic:cNvPicPr/>
+                  </pic:nvPicPr>
+                  <pic:blipFill>
+                    <a:blip r:embed="rId28"/>
+                    <a:stretch>
+                      <a:fillRect/>
+                    </a:stretch>
+                  </pic:blipFill>
+                  <pic:spPr>
+                    <a:xfrm>
+                      <a:off x="0" y="0"/>
+                      <a:ext cx="5731510" cy="3032760"/>
+                    </a:xfrm>
+                    <a:prstGeom prst="rect">
+                      <a:avLst/>
+                    </a:prstGeom>
+                  </pic:spPr>
+                </pic:pic>
+              </a:graphicData>
+            </a:graphic>
+          </wp:inline>
+        </w:drawing>
       </w:r>
     </w:p>
     <w:p>
@@ -3725,22 +3375,7 @@
         <w:rPr>
           <w:rFonts w:ascii="Times New Roman" w:hAnsi="Times New Roman" w:cs="Times New Roman"/>
         </w:rPr>
-        <w:lastRenderedPageBreak/>
-        <w:t xml:space="preserve">A university needs a program to display student’s information such as name, nim, gender, and GPA. This program should be able to receive input from all of those </w:t>
-      </w:r>
-      <w:proofErr w:type="spellStart"/>
-      <w:r>
-        <w:rPr>
-          <w:rFonts w:ascii="Times New Roman" w:hAnsi="Times New Roman" w:cs="Times New Roman"/>
-        </w:rPr>
-        <w:t>informations</w:t>
-      </w:r>
-      <w:proofErr w:type="spellEnd"/>
-      <w:r>
-        <w:rPr>
-          <w:rFonts w:ascii="Times New Roman" w:hAnsi="Times New Roman" w:cs="Times New Roman"/>
-        </w:rPr>
-        <w:t xml:space="preserve"> and display</w:t>
+        <w:t>A university needs a program to display student’s information such as name, nim, gender, and GPA. This program should be able to receive input from all of those informations and display</w:t>
       </w:r>
       <w:r>
         <w:t xml:space="preserve"> </w:t>
@@ -3766,6 +3401,7 @@
           <w:rFonts w:ascii="Times New Roman" w:hAnsi="Times New Roman" w:cs="Times New Roman"/>
           <w:noProof/>
         </w:rPr>
+        <w:lastRenderedPageBreak/>
         <w:drawing>
           <wp:inline distT="0" distB="0" distL="0" distR="0" wp14:anchorId="309BD0AC" wp14:editId="3D4F5A9C">
             <wp:extent cx="1540933" cy="4753633"/>
@@ -3782,7 +3418,7 @@
                     <pic:cNvPicPr/>
                   </pic:nvPicPr>
                   <pic:blipFill>
-                    <a:blip r:embed="rId28"/>
+                    <a:blip r:embed="rId29"/>
                     <a:stretch>
                       <a:fillRect/>
                     </a:stretch>
@@ -4908,6 +4544,95 @@
     </w:lvl>
   </w:abstractNum>
   <w:abstractNum w:abstractNumId="12" w15:restartNumberingAfterBreak="0">
+    <w:nsid w:val="37C24733"/>
+    <w:multiLevelType w:val="hybridMultilevel"/>
+    <w:tmpl w:val="5CB2A986"/>
+    <w:lvl w:ilvl="0" w:tplc="38090019">
+      <w:start w:val="1"/>
+      <w:numFmt w:val="lowerLetter"/>
+      <w:lvlText w:val="%1."/>
+      <w:lvlJc w:val="left"/>
+      <w:pPr>
+        <w:ind w:left="720" w:hanging="360"/>
+      </w:pPr>
+      <w:rPr>
+        <w:rFonts w:hint="default"/>
+      </w:rPr>
+    </w:lvl>
+    <w:lvl w:ilvl="1" w:tplc="38090019" w:tentative="1">
+      <w:start w:val="1"/>
+      <w:numFmt w:val="lowerLetter"/>
+      <w:lvlText w:val="%2."/>
+      <w:lvlJc w:val="left"/>
+      <w:pPr>
+        <w:ind w:left="1440" w:hanging="360"/>
+      </w:pPr>
+    </w:lvl>
+    <w:lvl w:ilvl="2" w:tplc="3809001B" w:tentative="1">
+      <w:start w:val="1"/>
+      <w:numFmt w:val="lowerRoman"/>
+      <w:lvlText w:val="%3."/>
+      <w:lvlJc w:val="right"/>
+      <w:pPr>
+        <w:ind w:left="2160" w:hanging="180"/>
+      </w:pPr>
+    </w:lvl>
+    <w:lvl w:ilvl="3" w:tplc="3809000F" w:tentative="1">
+      <w:start w:val="1"/>
+      <w:numFmt w:val="decimal"/>
+      <w:lvlText w:val="%4."/>
+      <w:lvlJc w:val="left"/>
+      <w:pPr>
+        <w:ind w:left="2880" w:hanging="360"/>
+      </w:pPr>
+    </w:lvl>
+    <w:lvl w:ilvl="4" w:tplc="38090019" w:tentative="1">
+      <w:start w:val="1"/>
+      <w:numFmt w:val="lowerLetter"/>
+      <w:lvlText w:val="%5."/>
+      <w:lvlJc w:val="left"/>
+      <w:pPr>
+        <w:ind w:left="3600" w:hanging="360"/>
+      </w:pPr>
+    </w:lvl>
+    <w:lvl w:ilvl="5" w:tplc="3809001B" w:tentative="1">
+      <w:start w:val="1"/>
+      <w:numFmt w:val="lowerRoman"/>
+      <w:lvlText w:val="%6."/>
+      <w:lvlJc w:val="right"/>
+      <w:pPr>
+        <w:ind w:left="4320" w:hanging="180"/>
+      </w:pPr>
+    </w:lvl>
+    <w:lvl w:ilvl="6" w:tplc="3809000F" w:tentative="1">
+      <w:start w:val="1"/>
+      <w:numFmt w:val="decimal"/>
+      <w:lvlText w:val="%7."/>
+      <w:lvlJc w:val="left"/>
+      <w:pPr>
+        <w:ind w:left="5040" w:hanging="360"/>
+      </w:pPr>
+    </w:lvl>
+    <w:lvl w:ilvl="7" w:tplc="38090019" w:tentative="1">
+      <w:start w:val="1"/>
+      <w:numFmt w:val="lowerLetter"/>
+      <w:lvlText w:val="%8."/>
+      <w:lvlJc w:val="left"/>
+      <w:pPr>
+        <w:ind w:left="5760" w:hanging="360"/>
+      </w:pPr>
+    </w:lvl>
+    <w:lvl w:ilvl="8" w:tplc="3809001B" w:tentative="1">
+      <w:start w:val="1"/>
+      <w:numFmt w:val="lowerRoman"/>
+      <w:lvlText w:val="%9."/>
+      <w:lvlJc w:val="right"/>
+      <w:pPr>
+        <w:ind w:left="6480" w:hanging="180"/>
+      </w:pPr>
+    </w:lvl>
+  </w:abstractNum>
+  <w:abstractNum w:abstractNumId="13" w15:restartNumberingAfterBreak="0">
     <w:nsid w:val="3CE138C4"/>
     <w:multiLevelType w:val="hybridMultilevel"/>
     <w:tmpl w:val="B546BA60"/>
@@ -4996,7 +4721,7 @@
       </w:pPr>
     </w:lvl>
   </w:abstractNum>
-  <w:abstractNum w:abstractNumId="13" w15:restartNumberingAfterBreak="0">
+  <w:abstractNum w:abstractNumId="14" w15:restartNumberingAfterBreak="0">
     <w:nsid w:val="3E771091"/>
     <w:multiLevelType w:val="hybridMultilevel"/>
     <w:tmpl w:val="298096EE"/>
@@ -5085,7 +4810,7 @@
       </w:pPr>
     </w:lvl>
   </w:abstractNum>
-  <w:abstractNum w:abstractNumId="14" w15:restartNumberingAfterBreak="0">
+  <w:abstractNum w:abstractNumId="15" w15:restartNumberingAfterBreak="0">
     <w:nsid w:val="46DF2382"/>
     <w:multiLevelType w:val="hybridMultilevel"/>
     <w:tmpl w:val="30B04808"/>
@@ -5198,7 +4923,7 @@
       </w:rPr>
     </w:lvl>
   </w:abstractNum>
-  <w:abstractNum w:abstractNumId="15" w15:restartNumberingAfterBreak="0">
+  <w:abstractNum w:abstractNumId="16" w15:restartNumberingAfterBreak="0">
     <w:nsid w:val="543AF3CF"/>
     <w:multiLevelType w:val="hybridMultilevel"/>
     <w:tmpl w:val="FFFFFFFF"/>
@@ -5249,7 +4974,7 @@
       <w:lvlJc w:val="left"/>
     </w:lvl>
   </w:abstractNum>
-  <w:abstractNum w:abstractNumId="16" w15:restartNumberingAfterBreak="0">
+  <w:abstractNum w:abstractNumId="17" w15:restartNumberingAfterBreak="0">
     <w:nsid w:val="5D374813"/>
     <w:multiLevelType w:val="hybridMultilevel"/>
     <w:tmpl w:val="65423198"/>
@@ -5338,7 +5063,7 @@
       </w:pPr>
     </w:lvl>
   </w:abstractNum>
-  <w:abstractNum w:abstractNumId="17" w15:restartNumberingAfterBreak="0">
+  <w:abstractNum w:abstractNumId="18" w15:restartNumberingAfterBreak="0">
     <w:nsid w:val="64A9625D"/>
     <w:multiLevelType w:val="hybridMultilevel"/>
     <w:tmpl w:val="A7969678"/>
@@ -5451,7 +5176,7 @@
       </w:rPr>
     </w:lvl>
   </w:abstractNum>
-  <w:abstractNum w:abstractNumId="18" w15:restartNumberingAfterBreak="0">
+  <w:abstractNum w:abstractNumId="19" w15:restartNumberingAfterBreak="0">
     <w:nsid w:val="76200527"/>
     <w:multiLevelType w:val="hybridMultilevel"/>
     <w:tmpl w:val="ED7C482A"/>
@@ -5542,7 +5267,7 @@
       </w:pPr>
     </w:lvl>
   </w:abstractNum>
-  <w:abstractNum w:abstractNumId="19" w15:restartNumberingAfterBreak="0">
+  <w:abstractNum w:abstractNumId="20" w15:restartNumberingAfterBreak="0">
     <w:nsid w:val="76321BAD"/>
     <w:multiLevelType w:val="hybridMultilevel"/>
     <w:tmpl w:val="FFFFFFFF"/>
@@ -5595,7 +5320,7 @@
       <w:lvlJc w:val="left"/>
     </w:lvl>
   </w:abstractNum>
-  <w:abstractNum w:abstractNumId="20" w15:restartNumberingAfterBreak="0">
+  <w:abstractNum w:abstractNumId="21" w15:restartNumberingAfterBreak="0">
     <w:nsid w:val="7675349F"/>
     <w:multiLevelType w:val="hybridMultilevel"/>
     <w:tmpl w:val="B8C03C38"/>
@@ -5709,7 +5434,7 @@
     </w:lvl>
   </w:abstractNum>
   <w:num w:numId="1" w16cid:durableId="54085166">
-    <w:abstractNumId w:val="13"/>
+    <w:abstractNumId w:val="14"/>
   </w:num>
   <w:num w:numId="2" w16cid:durableId="771704960">
     <w:abstractNumId w:val="8"/>
@@ -5718,16 +5443,16 @@
     <w:abstractNumId w:val="7"/>
   </w:num>
   <w:num w:numId="4" w16cid:durableId="1168250280">
-    <w:abstractNumId w:val="18"/>
+    <w:abstractNumId w:val="19"/>
   </w:num>
   <w:num w:numId="5" w16cid:durableId="1312561548">
-    <w:abstractNumId w:val="16"/>
+    <w:abstractNumId w:val="17"/>
   </w:num>
   <w:num w:numId="6" w16cid:durableId="979387580">
     <w:abstractNumId w:val="10"/>
   </w:num>
   <w:num w:numId="7" w16cid:durableId="1997108700">
-    <w:abstractNumId w:val="12"/>
+    <w:abstractNumId w:val="13"/>
   </w:num>
   <w:num w:numId="8" w16cid:durableId="597373167">
     <w:abstractNumId w:val="0"/>
@@ -5736,10 +5461,10 @@
     <w:abstractNumId w:val="11"/>
   </w:num>
   <w:num w:numId="10" w16cid:durableId="290526580">
-    <w:abstractNumId w:val="14"/>
+    <w:abstractNumId w:val="15"/>
   </w:num>
   <w:num w:numId="11" w16cid:durableId="905188978">
-    <w:abstractNumId w:val="19"/>
+    <w:abstractNumId w:val="20"/>
   </w:num>
   <w:num w:numId="12" w16cid:durableId="208422896">
     <w:abstractNumId w:val="5"/>
@@ -5748,7 +5473,7 @@
     <w:abstractNumId w:val="1"/>
   </w:num>
   <w:num w:numId="14" w16cid:durableId="970331773">
-    <w:abstractNumId w:val="17"/>
+    <w:abstractNumId w:val="18"/>
   </w:num>
   <w:num w:numId="15" w16cid:durableId="373580322">
     <w:abstractNumId w:val="6"/>
@@ -5757,19 +5482,22 @@
     <w:abstractNumId w:val="4"/>
   </w:num>
   <w:num w:numId="17" w16cid:durableId="1100376778">
-    <w:abstractNumId w:val="15"/>
+    <w:abstractNumId w:val="16"/>
   </w:num>
   <w:num w:numId="18" w16cid:durableId="445776158">
     <w:abstractNumId w:val="3"/>
   </w:num>
   <w:num w:numId="19" w16cid:durableId="2006475064">
-    <w:abstractNumId w:val="20"/>
+    <w:abstractNumId w:val="21"/>
   </w:num>
   <w:num w:numId="20" w16cid:durableId="1540626298">
     <w:abstractNumId w:val="2"/>
   </w:num>
   <w:num w:numId="21" w16cid:durableId="1380015770">
     <w:abstractNumId w:val="9"/>
+  </w:num>
+  <w:num w:numId="22" w16cid:durableId="21058809">
+    <w:abstractNumId w:val="12"/>
   </w:num>
 </w:numbering>
 </file>

</xml_diff>

<commit_message>
feat: average GPA and find biggest GPA
</commit_message>
<xml_diff>
--- a/Practice/Week3/Jobsheet 3.docx
+++ b/Practice/Week3/Jobsheet 3.docx
@@ -759,23 +759,59 @@
           <w:sz w:val="24"/>
           <w:szCs w:val="24"/>
         </w:rPr>
-        <w:t>It doesn’t have to</w:t>
-      </w:r>
-      <w:r>
-        <w:rPr>
-          <w:rFonts w:ascii="Times New Roman" w:hAnsi="Times New Roman" w:cs="Times New Roman"/>
-          <w:sz w:val="24"/>
-          <w:szCs w:val="24"/>
-        </w:rPr>
-        <w:t xml:space="preserve">, </w:t>
-      </w:r>
-      <w:r>
-        <w:rPr>
-          <w:rFonts w:ascii="Times New Roman" w:hAnsi="Times New Roman" w:cs="Times New Roman"/>
-          <w:sz w:val="24"/>
-          <w:szCs w:val="24"/>
-        </w:rPr>
-        <w:t xml:space="preserve">depends on the condition of the program we create. But, normally </w:t>
+        <w:t xml:space="preserve">It doesn’t have </w:t>
+      </w:r>
+      <w:proofErr w:type="gramStart"/>
+      <w:r>
+        <w:rPr>
+          <w:rFonts w:ascii="Times New Roman" w:hAnsi="Times New Roman" w:cs="Times New Roman"/>
+          <w:sz w:val="24"/>
+          <w:szCs w:val="24"/>
+        </w:rPr>
+        <w:t>to</w:t>
+      </w:r>
+      <w:r>
+        <w:rPr>
+          <w:rFonts w:ascii="Times New Roman" w:hAnsi="Times New Roman" w:cs="Times New Roman"/>
+          <w:sz w:val="24"/>
+          <w:szCs w:val="24"/>
+        </w:rPr>
+        <w:t>,</w:t>
+      </w:r>
+      <w:proofErr w:type="gramEnd"/>
+      <w:r>
+        <w:rPr>
+          <w:rFonts w:ascii="Times New Roman" w:hAnsi="Times New Roman" w:cs="Times New Roman"/>
+          <w:sz w:val="24"/>
+          <w:szCs w:val="24"/>
+        </w:rPr>
+        <w:t xml:space="preserve"> </w:t>
+      </w:r>
+      <w:r>
+        <w:rPr>
+          <w:rFonts w:ascii="Times New Roman" w:hAnsi="Times New Roman" w:cs="Times New Roman"/>
+          <w:sz w:val="24"/>
+          <w:szCs w:val="24"/>
+        </w:rPr>
+        <w:t xml:space="preserve">depends on the condition of the program we create. </w:t>
+      </w:r>
+      <w:proofErr w:type="gramStart"/>
+      <w:r>
+        <w:rPr>
+          <w:rFonts w:ascii="Times New Roman" w:hAnsi="Times New Roman" w:cs="Times New Roman"/>
+          <w:sz w:val="24"/>
+          <w:szCs w:val="24"/>
+        </w:rPr>
+        <w:t>But,</w:t>
+      </w:r>
+      <w:proofErr w:type="gramEnd"/>
+      <w:r>
+        <w:rPr>
+          <w:rFonts w:ascii="Times New Roman" w:hAnsi="Times New Roman" w:cs="Times New Roman"/>
+          <w:sz w:val="24"/>
+          <w:szCs w:val="24"/>
+        </w:rPr>
+        <w:t xml:space="preserve"> normally </w:t>
       </w:r>
       <w:r>
         <w:rPr>
@@ -1040,7 +1076,25 @@
           <w:sz w:val="24"/>
           <w:szCs w:val="24"/>
         </w:rPr>
-        <w:t xml:space="preserve">Answer: That line of code Rectangle[] declares </w:t>
+        <w:t xml:space="preserve">Answer: That line of code </w:t>
+      </w:r>
+      <w:proofErr w:type="gramStart"/>
+      <w:r>
+        <w:rPr>
+          <w:rFonts w:ascii="Times New Roman" w:hAnsi="Times New Roman" w:cs="Times New Roman"/>
+          <w:sz w:val="24"/>
+          <w:szCs w:val="24"/>
+        </w:rPr>
+        <w:t>Rectangle[</w:t>
+      </w:r>
+      <w:proofErr w:type="gramEnd"/>
+      <w:r>
+        <w:rPr>
+          <w:rFonts w:ascii="Times New Roman" w:hAnsi="Times New Roman" w:cs="Times New Roman"/>
+          <w:sz w:val="24"/>
+          <w:szCs w:val="24"/>
+        </w:rPr>
+        <w:t xml:space="preserve">] declares </w:t>
       </w:r>
       <w:proofErr w:type="spellStart"/>
       <w:r>
@@ -1076,7 +1130,25 @@
           <w:sz w:val="24"/>
           <w:szCs w:val="24"/>
         </w:rPr>
-        <w:t xml:space="preserve"> = new Rectangle[3] initialize </w:t>
+        <w:t xml:space="preserve"> = new </w:t>
+      </w:r>
+      <w:proofErr w:type="gramStart"/>
+      <w:r>
+        <w:rPr>
+          <w:rFonts w:ascii="Times New Roman" w:hAnsi="Times New Roman" w:cs="Times New Roman"/>
+          <w:sz w:val="24"/>
+          <w:szCs w:val="24"/>
+        </w:rPr>
+        <w:t>Rectangle[</w:t>
+      </w:r>
+      <w:proofErr w:type="gramEnd"/>
+      <w:r>
+        <w:rPr>
+          <w:rFonts w:ascii="Times New Roman" w:hAnsi="Times New Roman" w:cs="Times New Roman"/>
+          <w:sz w:val="24"/>
+          <w:szCs w:val="24"/>
+        </w:rPr>
+        <w:t xml:space="preserve">3] initialize </w:t>
       </w:r>
       <w:proofErr w:type="spellStart"/>
       <w:r>
@@ -1815,15 +1887,27 @@
         </w:rPr>
         <w:t xml:space="preserve">There is a </w:t>
       </w:r>
-      <w:r>
-        <w:rPr>
-          <w:rFonts w:ascii="Times New Roman" w:hAnsi="Times New Roman" w:cs="Times New Roman"/>
-          <w:b/>
-          <w:bCs/>
-          <w:sz w:val="24"/>
-          <w:szCs w:val="24"/>
-        </w:rPr>
-        <w:t xml:space="preserve">Square </w:t>
+      <w:proofErr w:type="gramStart"/>
+      <w:r>
+        <w:rPr>
+          <w:rFonts w:ascii="Times New Roman" w:hAnsi="Times New Roman" w:cs="Times New Roman"/>
+          <w:b/>
+          <w:bCs/>
+          <w:sz w:val="24"/>
+          <w:szCs w:val="24"/>
+        </w:rPr>
+        <w:t>Square</w:t>
+      </w:r>
+      <w:proofErr w:type="gramEnd"/>
+      <w:r>
+        <w:rPr>
+          <w:rFonts w:ascii="Times New Roman" w:hAnsi="Times New Roman" w:cs="Times New Roman"/>
+          <w:b/>
+          <w:bCs/>
+          <w:sz w:val="24"/>
+          <w:szCs w:val="24"/>
+        </w:rPr>
+        <w:t xml:space="preserve"> </w:t>
       </w:r>
       <w:r>
         <w:rPr>
@@ -1935,6 +2019,7 @@
         <w:t xml:space="preserve">There will be an error when we run this code because it did not have instantiation. If we want to run the code, we must create the instantiation first. </w:t>
       </w:r>
       <w:proofErr w:type="spellStart"/>
+      <w:proofErr w:type="gramStart"/>
       <w:r>
         <w:rPr>
           <w:rFonts w:ascii="Times New Roman" w:hAnsi="Times New Roman" w:cs="Times New Roman"/>
@@ -1950,7 +2035,16 @@
           <w:sz w:val="24"/>
           <w:szCs w:val="24"/>
         </w:rPr>
-        <w:t>[5] = new Square();</w:t>
+        <w:t>[</w:t>
+      </w:r>
+      <w:proofErr w:type="gramEnd"/>
+      <w:r>
+        <w:rPr>
+          <w:rFonts w:ascii="Times New Roman" w:hAnsi="Times New Roman" w:cs="Times New Roman"/>
+          <w:sz w:val="24"/>
+          <w:szCs w:val="24"/>
+        </w:rPr>
+        <w:t>5] = new Square();</w:t>
       </w:r>
     </w:p>
     <w:p>
@@ -2169,6 +2263,7 @@
         <w:t xml:space="preserve"> and </w:t>
       </w:r>
       <w:proofErr w:type="spellStart"/>
+      <w:proofErr w:type="gramStart"/>
       <w:r>
         <w:rPr>
           <w:rFonts w:ascii="Times New Roman" w:hAnsi="Times New Roman" w:cs="Times New Roman"/>
@@ -2188,7 +2283,18 @@
           <w:sz w:val="24"/>
           <w:szCs w:val="24"/>
         </w:rPr>
-        <w:t>[0]</w:t>
+        <w:t>[</w:t>
+      </w:r>
+      <w:proofErr w:type="gramEnd"/>
+      <w:r>
+        <w:rPr>
+          <w:rFonts w:ascii="Times New Roman" w:hAnsi="Times New Roman" w:cs="Times New Roman"/>
+          <w:b/>
+          <w:bCs/>
+          <w:sz w:val="24"/>
+          <w:szCs w:val="24"/>
+        </w:rPr>
+        <w:t>0]</w:t>
       </w:r>
       <w:r>
         <w:rPr>
@@ -2820,6 +2926,7 @@
         <w:t xml:space="preserve">Add method </w:t>
       </w:r>
       <w:proofErr w:type="spellStart"/>
+      <w:proofErr w:type="gramStart"/>
       <w:r>
         <w:rPr>
           <w:rFonts w:ascii="Times New Roman" w:hAnsi="Times New Roman" w:cs="Times New Roman"/>
@@ -2839,7 +2946,18 @@
           <w:sz w:val="24"/>
           <w:szCs w:val="24"/>
         </w:rPr>
-        <w:t>()</w:t>
+        <w:t>(</w:t>
+      </w:r>
+      <w:proofErr w:type="gramEnd"/>
+      <w:r>
+        <w:rPr>
+          <w:rFonts w:ascii="Times New Roman" w:hAnsi="Times New Roman" w:cs="Times New Roman"/>
+          <w:b/>
+          <w:bCs/>
+          <w:sz w:val="24"/>
+          <w:szCs w:val="24"/>
+        </w:rPr>
+        <w:t>)</w:t>
       </w:r>
       <w:r>
         <w:rPr>
@@ -3295,6 +3413,7 @@
         <w:t xml:space="preserve">Display the result of area and perimeter for each triangle by calling the method </w:t>
       </w:r>
       <w:proofErr w:type="spellStart"/>
+      <w:proofErr w:type="gramStart"/>
       <w:r>
         <w:rPr>
           <w:rFonts w:ascii="Times New Roman" w:hAnsi="Times New Roman" w:cs="Times New Roman"/>
@@ -3314,7 +3433,18 @@
           <w:sz w:val="24"/>
           <w:szCs w:val="24"/>
         </w:rPr>
-        <w:t>()</w:t>
+        <w:t>(</w:t>
+      </w:r>
+      <w:proofErr w:type="gramEnd"/>
+      <w:r>
+        <w:rPr>
+          <w:rFonts w:ascii="Times New Roman" w:hAnsi="Times New Roman" w:cs="Times New Roman"/>
+          <w:b/>
+          <w:bCs/>
+          <w:sz w:val="24"/>
+          <w:szCs w:val="24"/>
+        </w:rPr>
+        <w:t>)</w:t>
       </w:r>
       <w:r>
         <w:rPr>
@@ -4071,6 +4201,114 @@
           <w:rFonts w:ascii="Times New Roman" w:hAnsi="Times New Roman" w:cs="Times New Roman"/>
         </w:rPr>
         <w:t>Modify the resulting program at no.2, so that it could be used to calculate Average GPA, as well as to display student information that has biggest GPA! (use method to implement each process)</w:t>
+      </w:r>
+    </w:p>
+    <w:p>
+      <w:pPr>
+        <w:pStyle w:val="Default"/>
+        <w:spacing w:after="150" w:line="276" w:lineRule="auto"/>
+        <w:ind w:left="360"/>
+        <w:rPr>
+          <w:rFonts w:ascii="Times New Roman" w:hAnsi="Times New Roman" w:cs="Times New Roman"/>
+        </w:rPr>
+      </w:pPr>
+      <w:r>
+        <w:rPr>
+          <w:rFonts w:ascii="Times New Roman" w:hAnsi="Times New Roman" w:cs="Times New Roman"/>
+        </w:rPr>
+        <w:drawing>
+          <wp:inline distT="0" distB="0" distL="0" distR="0" wp14:anchorId="22F99D09" wp14:editId="53691DF9">
+            <wp:extent cx="3098800" cy="1195917"/>
+            <wp:effectExtent l="0" t="0" r="6350" b="4445"/>
+            <wp:docPr id="2111890355" name="Picture 1"/>
+            <wp:cNvGraphicFramePr>
+              <a:graphicFrameLocks xmlns:a="http://schemas.openxmlformats.org/drawingml/2006/main" noChangeAspect="1"/>
+            </wp:cNvGraphicFramePr>
+            <a:graphic xmlns:a="http://schemas.openxmlformats.org/drawingml/2006/main">
+              <a:graphicData uri="http://schemas.openxmlformats.org/drawingml/2006/picture">
+                <pic:pic xmlns:pic="http://schemas.openxmlformats.org/drawingml/2006/picture">
+                  <pic:nvPicPr>
+                    <pic:cNvPr id="2111890355" name=""/>
+                    <pic:cNvPicPr/>
+                  </pic:nvPicPr>
+                  <pic:blipFill rotWithShape="1">
+                    <a:blip r:embed="rId36"/>
+                    <a:srcRect t="5360"/>
+                    <a:stretch/>
+                  </pic:blipFill>
+                  <pic:spPr bwMode="auto">
+                    <a:xfrm>
+                      <a:off x="0" y="0"/>
+                      <a:ext cx="3098959" cy="1195979"/>
+                    </a:xfrm>
+                    <a:prstGeom prst="rect">
+                      <a:avLst/>
+                    </a:prstGeom>
+                    <a:ln>
+                      <a:noFill/>
+                    </a:ln>
+                    <a:extLst>
+                      <a:ext uri="{53640926-AAD7-44D8-BBD7-CCE9431645EC}">
+                        <a14:shadowObscured xmlns:a14="http://schemas.microsoft.com/office/drawing/2010/main"/>
+                      </a:ext>
+                    </a:extLst>
+                  </pic:spPr>
+                </pic:pic>
+              </a:graphicData>
+            </a:graphic>
+          </wp:inline>
+        </w:drawing>
+      </w:r>
+    </w:p>
+    <w:p>
+      <w:pPr>
+        <w:pStyle w:val="Default"/>
+        <w:spacing w:after="150" w:line="276" w:lineRule="auto"/>
+        <w:ind w:left="360"/>
+        <w:rPr>
+          <w:rFonts w:ascii="Times New Roman" w:hAnsi="Times New Roman" w:cs="Times New Roman"/>
+        </w:rPr>
+      </w:pPr>
+      <w:r>
+        <w:rPr>
+          <w:rFonts w:ascii="Times New Roman" w:hAnsi="Times New Roman" w:cs="Times New Roman"/>
+        </w:rPr>
+        <w:lastRenderedPageBreak/>
+        <w:drawing>
+          <wp:inline distT="0" distB="0" distL="0" distR="0" wp14:anchorId="27E04821" wp14:editId="5789DD10">
+            <wp:extent cx="5731510" cy="2903220"/>
+            <wp:effectExtent l="0" t="0" r="2540" b="0"/>
+            <wp:docPr id="181521600" name="Picture 1"/>
+            <wp:cNvGraphicFramePr>
+              <a:graphicFrameLocks xmlns:a="http://schemas.openxmlformats.org/drawingml/2006/main" noChangeAspect="1"/>
+            </wp:cNvGraphicFramePr>
+            <a:graphic xmlns:a="http://schemas.openxmlformats.org/drawingml/2006/main">
+              <a:graphicData uri="http://schemas.openxmlformats.org/drawingml/2006/picture">
+                <pic:pic xmlns:pic="http://schemas.openxmlformats.org/drawingml/2006/picture">
+                  <pic:nvPicPr>
+                    <pic:cNvPr id="181521600" name=""/>
+                    <pic:cNvPicPr/>
+                  </pic:nvPicPr>
+                  <pic:blipFill>
+                    <a:blip r:embed="rId37"/>
+                    <a:stretch>
+                      <a:fillRect/>
+                    </a:stretch>
+                  </pic:blipFill>
+                  <pic:spPr>
+                    <a:xfrm>
+                      <a:off x="0" y="0"/>
+                      <a:ext cx="5731510" cy="2903220"/>
+                    </a:xfrm>
+                    <a:prstGeom prst="rect">
+                      <a:avLst/>
+                    </a:prstGeom>
+                  </pic:spPr>
+                </pic:pic>
+              </a:graphicData>
+            </a:graphic>
+          </wp:inline>
+        </w:drawing>
       </w:r>
     </w:p>
     <w:sectPr>

</xml_diff>